<commit_message>
Head and Tail added
</commit_message>
<xml_diff>
--- a/Docker/DockerBasicCommands.docx
+++ b/Docker/DockerBasicCommands.docx
@@ -6,23 +6,45 @@
       <w:pPr>
         <w:jc w:val="center"/>
         <w:rPr>
+          <w:b/>
+          <w:bCs/>
           <w:sz w:val="34"/>
           <w:szCs w:val="34"/>
-        </w:rPr>
-      </w:pPr>
-      <w:r>
-        <w:rPr>
+          <w:u w:val="single"/>
+        </w:rPr>
+      </w:pPr>
+      <w:r>
+        <w:rPr>
+          <w:b/>
+          <w:bCs/>
           <w:sz w:val="34"/>
           <w:szCs w:val="34"/>
+          <w:u w:val="single"/>
         </w:rPr>
         <w:t>Docker Basic</w:t>
       </w:r>
       <w:r>
         <w:rPr>
+          <w:b/>
+          <w:bCs/>
           <w:sz w:val="34"/>
           <w:szCs w:val="34"/>
+          <w:u w:val="single"/>
         </w:rPr>
         <w:t xml:space="preserve"> Commands</w:t>
+      </w:r>
+    </w:p>
+    <w:p>
+      <w:pPr>
+        <w:pStyle w:val="ListParagraph"/>
+        <w:numPr>
+          <w:ilvl w:val="0"/>
+          <w:numId w:val="2"/>
+        </w:numPr>
+        <w:jc w:val="right"/>
+      </w:pPr>
+      <w:r>
+        <w:t>By $t@n</w:t>
       </w:r>
     </w:p>
     <w:p>
@@ -50,23 +72,7 @@
           <w:sz w:val="24"/>
           <w:szCs w:val="24"/>
         </w:rPr>
-        <w:t xml:space="preserve">docker </w:t>
-      </w:r>
-      <w:proofErr w:type="gramStart"/>
-      <w:r>
-        <w:rPr>
-          <w:sz w:val="24"/>
-          <w:szCs w:val="24"/>
-        </w:rPr>
-        <w:t>images  -</w:t>
-      </w:r>
-      <w:proofErr w:type="gramEnd"/>
-      <w:r>
-        <w:rPr>
-          <w:sz w:val="24"/>
-          <w:szCs w:val="24"/>
-        </w:rPr>
-        <w:t>&gt; shows all images available locally</w:t>
+        <w:t>docker images  -&gt; shows all images available locally</w:t>
       </w:r>
     </w:p>
     <w:p>
@@ -86,23 +92,7 @@
           <w:sz w:val="24"/>
           <w:szCs w:val="24"/>
         </w:rPr>
-        <w:t>docker pull {</w:t>
-      </w:r>
-      <w:proofErr w:type="spellStart"/>
-      <w:r>
-        <w:rPr>
-          <w:sz w:val="24"/>
-          <w:szCs w:val="24"/>
-        </w:rPr>
-        <w:t>imageName</w:t>
-      </w:r>
-      <w:proofErr w:type="spellEnd"/>
-      <w:r>
-        <w:rPr>
-          <w:sz w:val="24"/>
-          <w:szCs w:val="24"/>
-        </w:rPr>
-        <w:t xml:space="preserve">}:{tag} -&gt; checks if image not available locally, downloads the image from </w:t>
+        <w:t xml:space="preserve">docker pull {imageName}:{tag} -&gt; checks if image not available locally, downloads the image from </w:t>
       </w:r>
       <w:hyperlink r:id="rId5" w:history="1">
         <w:r>
@@ -132,23 +122,7 @@
           <w:sz w:val="24"/>
           <w:szCs w:val="24"/>
         </w:rPr>
-        <w:t xml:space="preserve">docker </w:t>
-      </w:r>
-      <w:proofErr w:type="spellStart"/>
-      <w:r>
-        <w:rPr>
-          <w:sz w:val="24"/>
-          <w:szCs w:val="24"/>
-        </w:rPr>
-        <w:t>ps</w:t>
-      </w:r>
-      <w:proofErr w:type="spellEnd"/>
-      <w:r>
-        <w:rPr>
-          <w:sz w:val="24"/>
-          <w:szCs w:val="24"/>
-        </w:rPr>
-        <w:t xml:space="preserve">   -&gt; returns all the running containers</w:t>
+        <w:t>docker ps   -&gt; returns all the running containers</w:t>
       </w:r>
     </w:p>
     <w:p>
@@ -168,23 +142,7 @@
           <w:sz w:val="24"/>
           <w:szCs w:val="24"/>
         </w:rPr>
-        <w:t xml:space="preserve">docker </w:t>
-      </w:r>
-      <w:proofErr w:type="spellStart"/>
-      <w:r>
-        <w:rPr>
-          <w:sz w:val="24"/>
-          <w:szCs w:val="24"/>
-        </w:rPr>
-        <w:t>ps</w:t>
-      </w:r>
-      <w:proofErr w:type="spellEnd"/>
-      <w:r>
-        <w:rPr>
-          <w:sz w:val="24"/>
-          <w:szCs w:val="24"/>
-        </w:rPr>
-        <w:t xml:space="preserve"> -a -&gt; returns all containers </w:t>
+        <w:t xml:space="preserve">docker ps -a -&gt; returns all containers </w:t>
       </w:r>
     </w:p>
     <w:p>
@@ -204,57 +162,7 @@
           <w:sz w:val="24"/>
           <w:szCs w:val="24"/>
         </w:rPr>
-        <w:t xml:space="preserve">docker </w:t>
-      </w:r>
-      <w:proofErr w:type="spellStart"/>
-      <w:r>
-        <w:rPr>
-          <w:sz w:val="24"/>
-          <w:szCs w:val="24"/>
-        </w:rPr>
-        <w:t>rmi</w:t>
-      </w:r>
-      <w:proofErr w:type="spellEnd"/>
-      <w:r>
-        <w:rPr>
-          <w:sz w:val="24"/>
-          <w:szCs w:val="24"/>
-        </w:rPr>
-        <w:t xml:space="preserve"> {</w:t>
-      </w:r>
-      <w:proofErr w:type="spellStart"/>
-      <w:r>
-        <w:rPr>
-          <w:sz w:val="24"/>
-          <w:szCs w:val="24"/>
-        </w:rPr>
-        <w:t>imageName</w:t>
-      </w:r>
-      <w:proofErr w:type="spellEnd"/>
-      <w:proofErr w:type="gramStart"/>
-      <w:r>
-        <w:rPr>
-          <w:sz w:val="24"/>
-          <w:szCs w:val="24"/>
-        </w:rPr>
-        <w:t>}:{</w:t>
-      </w:r>
-      <w:proofErr w:type="spellStart"/>
-      <w:proofErr w:type="gramEnd"/>
-      <w:r>
-        <w:rPr>
-          <w:sz w:val="24"/>
-          <w:szCs w:val="24"/>
-        </w:rPr>
-        <w:t>tagName</w:t>
-      </w:r>
-      <w:proofErr w:type="spellEnd"/>
-      <w:r>
-        <w:rPr>
-          <w:sz w:val="24"/>
-          <w:szCs w:val="24"/>
-        </w:rPr>
-        <w:t xml:space="preserve">} -&gt; removes the image </w:t>
+        <w:t xml:space="preserve">docker rmi {imageName}:{tagName} -&gt; removes the image </w:t>
       </w:r>
     </w:p>
     <w:p>
@@ -277,41 +185,7 @@
           <w:sz w:val="24"/>
           <w:szCs w:val="24"/>
         </w:rPr>
-        <w:t>{</w:t>
-      </w:r>
-      <w:proofErr w:type="spellStart"/>
-      <w:r>
-        <w:rPr>
-          <w:sz w:val="24"/>
-          <w:szCs w:val="24"/>
-        </w:rPr>
-        <w:t>imageName</w:t>
-      </w:r>
-      <w:proofErr w:type="spellEnd"/>
-      <w:proofErr w:type="gramStart"/>
-      <w:r>
-        <w:rPr>
-          <w:sz w:val="24"/>
-          <w:szCs w:val="24"/>
-        </w:rPr>
-        <w:t>}:{</w:t>
-      </w:r>
-      <w:proofErr w:type="spellStart"/>
-      <w:proofErr w:type="gramEnd"/>
-      <w:r>
-        <w:rPr>
-          <w:sz w:val="24"/>
-          <w:szCs w:val="24"/>
-        </w:rPr>
-        <w:t>tagName</w:t>
-      </w:r>
-      <w:proofErr w:type="spellEnd"/>
-      <w:r>
-        <w:rPr>
-          <w:sz w:val="24"/>
-          <w:szCs w:val="24"/>
-        </w:rPr>
-        <w:t>}</w:t>
+        <w:t>{imageName}:{tagName}</w:t>
       </w:r>
       <w:r>
         <w:rPr>
@@ -338,23 +212,7 @@
           <w:sz w:val="24"/>
           <w:szCs w:val="24"/>
         </w:rPr>
-        <w:t>docker rm {</w:t>
-      </w:r>
-      <w:proofErr w:type="spellStart"/>
-      <w:r>
-        <w:rPr>
-          <w:sz w:val="24"/>
-          <w:szCs w:val="24"/>
-        </w:rPr>
-        <w:t>ContainerName</w:t>
-      </w:r>
-      <w:proofErr w:type="spellEnd"/>
-      <w:r>
-        <w:rPr>
-          <w:sz w:val="24"/>
-          <w:szCs w:val="24"/>
-        </w:rPr>
-        <w:t>} -&gt; removes container</w:t>
+        <w:t>docker rm {ContainerName} -&gt; removes container</w:t>
       </w:r>
     </w:p>
     <w:p>
@@ -377,23 +235,7 @@
           <w:sz w:val="24"/>
           <w:szCs w:val="24"/>
         </w:rPr>
-        <w:t>{</w:t>
-      </w:r>
-      <w:proofErr w:type="spellStart"/>
-      <w:r>
-        <w:rPr>
-          <w:sz w:val="24"/>
-          <w:szCs w:val="24"/>
-        </w:rPr>
-        <w:t>ContainerName</w:t>
-      </w:r>
-      <w:proofErr w:type="spellEnd"/>
-      <w:r>
-        <w:rPr>
-          <w:sz w:val="24"/>
-          <w:szCs w:val="24"/>
-        </w:rPr>
-        <w:t xml:space="preserve">}, you can use </w:t>
+        <w:t xml:space="preserve">{ContainerName}, you can use </w:t>
       </w:r>
       <w:r>
         <w:rPr>
@@ -441,55 +283,14 @@
           <w:sz w:val="24"/>
           <w:szCs w:val="24"/>
         </w:rPr>
-        <w:t>docker run {</w:t>
-      </w:r>
-      <w:proofErr w:type="spellStart"/>
-      <w:r>
-        <w:rPr>
-          <w:sz w:val="24"/>
-          <w:szCs w:val="24"/>
-        </w:rPr>
-        <w:t>imageName</w:t>
-      </w:r>
-      <w:proofErr w:type="spellEnd"/>
-      <w:proofErr w:type="gramStart"/>
-      <w:r>
-        <w:rPr>
-          <w:sz w:val="24"/>
-          <w:szCs w:val="24"/>
-        </w:rPr>
-        <w:t>}:{</w:t>
-      </w:r>
-      <w:proofErr w:type="gramEnd"/>
-      <w:r>
-        <w:rPr>
-          <w:sz w:val="24"/>
-          <w:szCs w:val="24"/>
-        </w:rPr>
-        <w:t xml:space="preserve">tag} -&gt; </w:t>
-      </w:r>
-      <w:r>
-        <w:rPr>
-          <w:sz w:val="24"/>
-          <w:szCs w:val="24"/>
-        </w:rPr>
-        <w:t xml:space="preserve">runs the image i.e. create a container and run the image. First checks if image is already </w:t>
-      </w:r>
-      <w:proofErr w:type="gramStart"/>
-      <w:r>
-        <w:rPr>
-          <w:sz w:val="24"/>
-          <w:szCs w:val="24"/>
-        </w:rPr>
-        <w:t>present,  if</w:t>
-      </w:r>
-      <w:proofErr w:type="gramEnd"/>
-      <w:r>
-        <w:rPr>
-          <w:sz w:val="24"/>
-          <w:szCs w:val="24"/>
-        </w:rPr>
-        <w:t xml:space="preserve"> not then downloads the image from repository and runs it in a container</w:t>
+        <w:t xml:space="preserve">docker run {imageName}:{tag} -&gt; </w:t>
+      </w:r>
+      <w:r>
+        <w:rPr>
+          <w:sz w:val="24"/>
+          <w:szCs w:val="24"/>
+        </w:rPr>
+        <w:t>runs the image i.e. create a container and run the image. First checks if image is already present,  if not then downloads the image from repository and runs it in a container</w:t>
       </w:r>
     </w:p>
     <w:p>
@@ -509,39 +310,7 @@
           <w:sz w:val="24"/>
           <w:szCs w:val="24"/>
         </w:rPr>
-        <w:t xml:space="preserve">docker </w:t>
-      </w:r>
-      <w:proofErr w:type="gramStart"/>
-      <w:r>
-        <w:rPr>
-          <w:sz w:val="24"/>
-          <w:szCs w:val="24"/>
-        </w:rPr>
-        <w:t>build .</w:t>
-      </w:r>
-      <w:proofErr w:type="gramEnd"/>
-      <w:r>
-        <w:rPr>
-          <w:sz w:val="24"/>
-          <w:szCs w:val="24"/>
-        </w:rPr>
-        <w:t xml:space="preserve"> -&gt; executes </w:t>
-      </w:r>
-      <w:proofErr w:type="spellStart"/>
-      <w:r>
-        <w:rPr>
-          <w:sz w:val="24"/>
-          <w:szCs w:val="24"/>
-        </w:rPr>
-        <w:t>Dockerfile</w:t>
-      </w:r>
-      <w:proofErr w:type="spellEnd"/>
-      <w:r>
-        <w:rPr>
-          <w:sz w:val="24"/>
-          <w:szCs w:val="24"/>
-        </w:rPr>
-        <w:t xml:space="preserve"> present in current folder.</w:t>
+        <w:t>docker build . -&gt; executes Dockerfile present in current folder.</w:t>
       </w:r>
     </w:p>
     <w:p>
@@ -561,23 +330,7 @@
           <w:sz w:val="24"/>
           <w:szCs w:val="24"/>
         </w:rPr>
-        <w:t>docker compose up -&gt; executes docker-</w:t>
-      </w:r>
-      <w:proofErr w:type="spellStart"/>
-      <w:r>
-        <w:rPr>
-          <w:sz w:val="24"/>
-          <w:szCs w:val="24"/>
-        </w:rPr>
-        <w:t>compose.yml</w:t>
-      </w:r>
-      <w:proofErr w:type="spellEnd"/>
-      <w:r>
-        <w:rPr>
-          <w:sz w:val="24"/>
-          <w:szCs w:val="24"/>
-        </w:rPr>
-        <w:t xml:space="preserve"> file in current directory</w:t>
+        <w:t>docker compose up -&gt; executes docker-compose.yml file in current directory</w:t>
       </w:r>
     </w:p>
     <w:p>
@@ -597,23 +350,38 @@
           <w:sz w:val="24"/>
           <w:szCs w:val="24"/>
         </w:rPr>
-        <w:t>docker exec -it {</w:t>
-      </w:r>
-      <w:proofErr w:type="spellStart"/>
-      <w:r>
-        <w:rPr>
-          <w:sz w:val="24"/>
-          <w:szCs w:val="24"/>
-        </w:rPr>
-        <w:t>containerName</w:t>
-      </w:r>
-      <w:proofErr w:type="spellEnd"/>
-      <w:r>
-        <w:rPr>
-          <w:sz w:val="24"/>
-          <w:szCs w:val="24"/>
-        </w:rPr>
-        <w:t xml:space="preserve"> or id} “bash” -&gt; go inside containe</w:t>
+        <w:t>docker exec -it {containerName or id} “bash” -&gt; go inside container</w:t>
+      </w:r>
+    </w:p>
+    <w:p>
+      <w:pPr>
+        <w:rPr>
+          <w:sz w:val="24"/>
+          <w:szCs w:val="24"/>
+        </w:rPr>
+      </w:pPr>
+    </w:p>
+    <w:p>
+      <w:pPr>
+        <w:rPr>
+          <w:sz w:val="24"/>
+          <w:szCs w:val="24"/>
+        </w:rPr>
+      </w:pPr>
+    </w:p>
+    <w:p>
+      <w:pPr>
+        <w:rPr>
+          <w:sz w:val="24"/>
+          <w:szCs w:val="24"/>
+        </w:rPr>
+      </w:pPr>
+      <w:r>
+        <w:rPr>
+          <w:sz w:val="24"/>
+          <w:szCs w:val="24"/>
+        </w:rPr>
+        <w:t>You can also Cont</w:t>
       </w:r>
       <w:bookmarkStart w:id="0" w:name="_GoBack"/>
       <w:bookmarkEnd w:id="0"/>
@@ -622,16 +390,8 @@
           <w:sz w:val="24"/>
           <w:szCs w:val="24"/>
         </w:rPr>
-        <w:t>r</w:t>
-      </w:r>
-    </w:p>
-    <w:p>
-      <w:pPr>
-        <w:rPr>
-          <w:sz w:val="24"/>
-          <w:szCs w:val="24"/>
-        </w:rPr>
-      </w:pPr>
+        <w:t>ribute!!</w:t>
+      </w:r>
     </w:p>
     <w:sectPr>
       <w:pgSz w:w="12240" w:h="15840"/>
@@ -758,8 +518,123 @@
       </w:rPr>
     </w:lvl>
   </w:abstractNum>
+  <w:abstractNum w:abstractNumId="1" w15:restartNumberingAfterBreak="0">
+    <w:nsid w:val="69C62BB8"/>
+    <w:multiLevelType w:val="hybridMultilevel"/>
+    <w:tmpl w:val="D974BBF6"/>
+    <w:lvl w:ilvl="0" w:tplc="2D9E6890">
+      <w:numFmt w:val="bullet"/>
+      <w:lvlText w:val="-"/>
+      <w:lvlJc w:val="left"/>
+      <w:pPr>
+        <w:ind w:left="720" w:hanging="360"/>
+      </w:pPr>
+      <w:rPr>
+        <w:rFonts w:ascii="Calibri" w:eastAsiaTheme="minorHAnsi" w:hAnsi="Calibri" w:cs="Calibri" w:hint="default"/>
+      </w:rPr>
+    </w:lvl>
+    <w:lvl w:ilvl="1" w:tplc="04090003" w:tentative="1">
+      <w:start w:val="1"/>
+      <w:numFmt w:val="bullet"/>
+      <w:lvlText w:val="o"/>
+      <w:lvlJc w:val="left"/>
+      <w:pPr>
+        <w:ind w:left="1440" w:hanging="360"/>
+      </w:pPr>
+      <w:rPr>
+        <w:rFonts w:ascii="Courier New" w:hAnsi="Courier New" w:cs="Courier New" w:hint="default"/>
+      </w:rPr>
+    </w:lvl>
+    <w:lvl w:ilvl="2" w:tplc="04090005" w:tentative="1">
+      <w:start w:val="1"/>
+      <w:numFmt w:val="bullet"/>
+      <w:lvlText w:val=""/>
+      <w:lvlJc w:val="left"/>
+      <w:pPr>
+        <w:ind w:left="2160" w:hanging="360"/>
+      </w:pPr>
+      <w:rPr>
+        <w:rFonts w:ascii="Wingdings" w:hAnsi="Wingdings" w:hint="default"/>
+      </w:rPr>
+    </w:lvl>
+    <w:lvl w:ilvl="3" w:tplc="04090001" w:tentative="1">
+      <w:start w:val="1"/>
+      <w:numFmt w:val="bullet"/>
+      <w:lvlText w:val=""/>
+      <w:lvlJc w:val="left"/>
+      <w:pPr>
+        <w:ind w:left="2880" w:hanging="360"/>
+      </w:pPr>
+      <w:rPr>
+        <w:rFonts w:ascii="Symbol" w:hAnsi="Symbol" w:hint="default"/>
+      </w:rPr>
+    </w:lvl>
+    <w:lvl w:ilvl="4" w:tplc="04090003" w:tentative="1">
+      <w:start w:val="1"/>
+      <w:numFmt w:val="bullet"/>
+      <w:lvlText w:val="o"/>
+      <w:lvlJc w:val="left"/>
+      <w:pPr>
+        <w:ind w:left="3600" w:hanging="360"/>
+      </w:pPr>
+      <w:rPr>
+        <w:rFonts w:ascii="Courier New" w:hAnsi="Courier New" w:cs="Courier New" w:hint="default"/>
+      </w:rPr>
+    </w:lvl>
+    <w:lvl w:ilvl="5" w:tplc="04090005" w:tentative="1">
+      <w:start w:val="1"/>
+      <w:numFmt w:val="bullet"/>
+      <w:lvlText w:val=""/>
+      <w:lvlJc w:val="left"/>
+      <w:pPr>
+        <w:ind w:left="4320" w:hanging="360"/>
+      </w:pPr>
+      <w:rPr>
+        <w:rFonts w:ascii="Wingdings" w:hAnsi="Wingdings" w:hint="default"/>
+      </w:rPr>
+    </w:lvl>
+    <w:lvl w:ilvl="6" w:tplc="04090001" w:tentative="1">
+      <w:start w:val="1"/>
+      <w:numFmt w:val="bullet"/>
+      <w:lvlText w:val=""/>
+      <w:lvlJc w:val="left"/>
+      <w:pPr>
+        <w:ind w:left="5040" w:hanging="360"/>
+      </w:pPr>
+      <w:rPr>
+        <w:rFonts w:ascii="Symbol" w:hAnsi="Symbol" w:hint="default"/>
+      </w:rPr>
+    </w:lvl>
+    <w:lvl w:ilvl="7" w:tplc="04090003" w:tentative="1">
+      <w:start w:val="1"/>
+      <w:numFmt w:val="bullet"/>
+      <w:lvlText w:val="o"/>
+      <w:lvlJc w:val="left"/>
+      <w:pPr>
+        <w:ind w:left="5760" w:hanging="360"/>
+      </w:pPr>
+      <w:rPr>
+        <w:rFonts w:ascii="Courier New" w:hAnsi="Courier New" w:cs="Courier New" w:hint="default"/>
+      </w:rPr>
+    </w:lvl>
+    <w:lvl w:ilvl="8" w:tplc="04090005" w:tentative="1">
+      <w:start w:val="1"/>
+      <w:numFmt w:val="bullet"/>
+      <w:lvlText w:val=""/>
+      <w:lvlJc w:val="left"/>
+      <w:pPr>
+        <w:ind w:left="6480" w:hanging="360"/>
+      </w:pPr>
+      <w:rPr>
+        <w:rFonts w:ascii="Wingdings" w:hAnsi="Wingdings" w:hint="default"/>
+      </w:rPr>
+    </w:lvl>
+  </w:abstractNum>
   <w:num w:numId="1">
     <w:abstractNumId w:val="0"/>
+  </w:num>
+  <w:num w:numId="2">
+    <w:abstractNumId w:val="1"/>
   </w:num>
 </w:numbering>
 </file>

</xml_diff>